<commit_message>
Cut Scene, to and from the planet
Describing the possible methods of travel between the station at the top of the planet and to the actual place on the planet there are planning on travelling to.
</commit_message>
<xml_diff>
--- a/Design/Planet Ideas/Designs for Planets.docx
+++ b/Design/Planet Ideas/Designs for Planets.docx
@@ -1,6 +1,6 @@
 
 <file path=word/document.xml><?xml version="1.0" encoding="utf-8"?>
-<w:document xmlns:wpc="http://schemas.microsoft.com/office/word/2010/wordprocessingCanvas" xmlns:cx="http://schemas.microsoft.com/office/drawing/2014/chartex" xmlns:cx1="http://schemas.microsoft.com/office/drawing/2015/9/8/chartex" xmlns:cx2="http://schemas.microsoft.com/office/drawing/2015/10/21/chartex" xmlns:cx3="http://schemas.microsoft.com/office/drawing/2016/5/9/chartex" xmlns:cx4="http://schemas.microsoft.com/office/drawing/2016/5/10/chartex" xmlns:cx5="http://schemas.microsoft.com/office/drawing/2016/5/11/chartex" xmlns:cx6="http://schemas.microsoft.com/office/drawing/2016/5/12/chartex" xmlns:cx7="http://schemas.microsoft.com/office/drawing/2016/5/13/chartex" xmlns:cx8="http://schemas.microsoft.com/office/drawing/2016/5/14/chartex" xmlns:mc="http://schemas.openxmlformats.org/markup-compatibility/2006" xmlns:aink="http://schemas.microsoft.com/office/drawing/2016/ink" xmlns:am3d="http://schemas.microsoft.com/office/drawing/2017/model3d" xmlns:o="urn:schemas-microsoft-com:office:office" xmlns:r="http://schemas.openxmlformats.org/officeDocument/2006/relationships" xmlns:m="http://schemas.openxmlformats.org/officeDocument/2006/math" xmlns:v="urn:schemas-microsoft-com:vml" xmlns:wp14="http://schemas.microsoft.com/office/word/2010/wordprocessingDrawing" xmlns:wp="http://schemas.openxmlformats.org/drawingml/2006/wordprocessingDrawing" xmlns:w10="urn:schemas-microsoft-com:office:word" xmlns:w="http://schemas.openxmlformats.org/wordprocessingml/2006/main" xmlns:w14="http://schemas.microsoft.com/office/word/2010/wordml" xmlns:w15="http://schemas.microsoft.com/office/word/2012/wordml" xmlns:w16cid="http://schemas.microsoft.com/office/word/2016/wordml/cid" xmlns:w16se="http://schemas.microsoft.com/office/word/2015/wordml/symex" xmlns:wpg="http://schemas.microsoft.com/office/word/2010/wordprocessingGroup" xmlns:wpi="http://schemas.microsoft.com/office/word/2010/wordprocessingInk" xmlns:wne="http://schemas.microsoft.com/office/word/2006/wordml" xmlns:wps="http://schemas.microsoft.com/office/word/2010/wordprocessingShape" mc:Ignorable="w14 w15 w16se w16cid wp14">
+<w:document xmlns:wpc="http://schemas.microsoft.com/office/word/2010/wordprocessingCanvas" xmlns:cx="http://schemas.microsoft.com/office/drawing/2014/chartex" xmlns:cx1="http://schemas.microsoft.com/office/drawing/2015/9/8/chartex" xmlns:cx2="http://schemas.microsoft.com/office/drawing/2015/10/21/chartex" xmlns:cx3="http://schemas.microsoft.com/office/drawing/2016/5/9/chartex" xmlns:cx4="http://schemas.microsoft.com/office/drawing/2016/5/10/chartex" xmlns:cx5="http://schemas.microsoft.com/office/drawing/2016/5/11/chartex" xmlns:cx6="http://schemas.microsoft.com/office/drawing/2016/5/12/chartex" xmlns:cx7="http://schemas.microsoft.com/office/drawing/2016/5/13/chartex" xmlns:cx8="http://schemas.microsoft.com/office/drawing/2016/5/14/chartex" xmlns:mc="http://schemas.openxmlformats.org/markup-compatibility/2006" xmlns:aink="http://schemas.microsoft.com/office/drawing/2016/ink" xmlns:am3d="http://schemas.microsoft.com/office/drawing/2017/model3d" xmlns:o="urn:schemas-microsoft-com:office:office" xmlns:r="http://schemas.openxmlformats.org/officeDocument/2006/relationships" xmlns:m="http://schemas.openxmlformats.org/officeDocument/2006/math" xmlns:v="urn:schemas-microsoft-com:vml" xmlns:wp14="http://schemas.microsoft.com/office/word/2010/wordprocessingDrawing" xmlns:wp="http://schemas.openxmlformats.org/drawingml/2006/wordprocessingDrawing" xmlns:w10="urn:schemas-microsoft-com:office:word" xmlns:w="http://schemas.openxmlformats.org/wordprocessingml/2006/main" xmlns:w14="http://schemas.microsoft.com/office/word/2010/wordml" xmlns:w15="http://schemas.microsoft.com/office/word/2012/wordml" xmlns:w16cex="http://schemas.microsoft.com/office/word/2018/wordml/cex" xmlns:w16cid="http://schemas.microsoft.com/office/word/2016/wordml/cid" xmlns:w16="http://schemas.microsoft.com/office/word/2018/wordml" xmlns:w16se="http://schemas.microsoft.com/office/word/2015/wordml/symex" xmlns:wpg="http://schemas.microsoft.com/office/word/2010/wordprocessingGroup" xmlns:wpi="http://schemas.microsoft.com/office/word/2010/wordprocessingInk" xmlns:wne="http://schemas.microsoft.com/office/word/2006/wordml" xmlns:wps="http://schemas.microsoft.com/office/word/2010/wordprocessingShape" mc:Ignorable="w14 w15 w16se w16cid w16 w16cex wp14">
   <w:body>
     <w:p>
       <w:pPr>
@@ -323,6 +323,201 @@
         <w:t xml:space="preserve">Planets could have different features, deeper oceans, warmer climates, higher mountains. Closer to the sun further from the sun. Orbit takes longer, the day cycle could be a different amount of time. There are many different factors that could change the surface of the planet that makes the game more unique. </w:t>
       </w:r>
     </w:p>
+    <w:p>
+      <w:pPr>
+        <w:widowControl w:val="0"/>
+        <w:tabs>
+          <w:tab w:val="left" w:pos="566"/>
+          <w:tab w:val="left" w:pos="1133"/>
+          <w:tab w:val="left" w:pos="1700"/>
+          <w:tab w:val="left" w:pos="2267"/>
+          <w:tab w:val="left" w:pos="2834"/>
+          <w:tab w:val="left" w:pos="3401"/>
+          <w:tab w:val="left" w:pos="3968"/>
+          <w:tab w:val="left" w:pos="4535"/>
+          <w:tab w:val="left" w:pos="5102"/>
+          <w:tab w:val="left" w:pos="5669"/>
+          <w:tab w:val="left" w:pos="6236"/>
+          <w:tab w:val="left" w:pos="6803"/>
+        </w:tabs>
+        <w:autoSpaceDE w:val="0"/>
+        <w:autoSpaceDN w:val="0"/>
+        <w:adjustRightInd w:val="0"/>
+        <w:spacing w:after="0" w:line="240" w:lineRule="auto"/>
+        <w:rPr>
+          <w:rFonts w:ascii="Helvetica" w:hAnsi="Helvetica" w:cs="Helvetica"/>
+          <w:sz w:val="24"/>
+          <w:szCs w:val="24"/>
+        </w:rPr>
+      </w:pPr>
+    </w:p>
+    <w:p>
+      <w:pPr>
+        <w:widowControl w:val="0"/>
+        <w:tabs>
+          <w:tab w:val="left" w:pos="566"/>
+          <w:tab w:val="left" w:pos="1133"/>
+          <w:tab w:val="left" w:pos="1700"/>
+          <w:tab w:val="left" w:pos="2267"/>
+          <w:tab w:val="left" w:pos="2834"/>
+          <w:tab w:val="left" w:pos="3401"/>
+          <w:tab w:val="left" w:pos="3968"/>
+          <w:tab w:val="left" w:pos="4535"/>
+          <w:tab w:val="left" w:pos="5102"/>
+          <w:tab w:val="left" w:pos="5669"/>
+          <w:tab w:val="left" w:pos="6236"/>
+          <w:tab w:val="left" w:pos="6803"/>
+        </w:tabs>
+        <w:autoSpaceDE w:val="0"/>
+        <w:autoSpaceDN w:val="0"/>
+        <w:adjustRightInd w:val="0"/>
+        <w:spacing w:after="0" w:line="240" w:lineRule="auto"/>
+        <w:rPr>
+          <w:rFonts w:ascii="Helvetica" w:hAnsi="Helvetica" w:cs="Helvetica"/>
+          <w:sz w:val="24"/>
+          <w:szCs w:val="24"/>
+        </w:rPr>
+      </w:pPr>
+      <w:r>
+        <w:rPr>
+          <w:rFonts w:ascii="Helvetica" w:hAnsi="Helvetica" w:cs="Helvetica"/>
+          <w:sz w:val="24"/>
+          <w:szCs w:val="24"/>
+        </w:rPr>
+        <w:t>Planetary Interactions:</w:t>
+      </w:r>
+    </w:p>
+    <w:p>
+      <w:pPr>
+        <w:pStyle w:val="ListParagraph"/>
+        <w:widowControl w:val="0"/>
+        <w:numPr>
+          <w:ilvl w:val="0"/>
+          <w:numId w:val="2"/>
+        </w:numPr>
+        <w:tabs>
+          <w:tab w:val="left" w:pos="566"/>
+          <w:tab w:val="left" w:pos="1133"/>
+          <w:tab w:val="left" w:pos="1700"/>
+          <w:tab w:val="left" w:pos="2267"/>
+          <w:tab w:val="left" w:pos="2834"/>
+          <w:tab w:val="left" w:pos="3401"/>
+          <w:tab w:val="left" w:pos="3968"/>
+          <w:tab w:val="left" w:pos="4535"/>
+          <w:tab w:val="left" w:pos="5102"/>
+          <w:tab w:val="left" w:pos="5669"/>
+          <w:tab w:val="left" w:pos="6236"/>
+          <w:tab w:val="left" w:pos="6803"/>
+        </w:tabs>
+        <w:autoSpaceDE w:val="0"/>
+        <w:autoSpaceDN w:val="0"/>
+        <w:adjustRightInd w:val="0"/>
+        <w:spacing w:after="0" w:line="240" w:lineRule="auto"/>
+        <w:rPr>
+          <w:rFonts w:ascii="Helvetica" w:hAnsi="Helvetica" w:cs="Helvetica"/>
+          <w:sz w:val="24"/>
+          <w:szCs w:val="24"/>
+        </w:rPr>
+      </w:pPr>
+      <w:r>
+        <w:rPr>
+          <w:rFonts w:ascii="Helvetica" w:hAnsi="Helvetica" w:cs="Helvetica"/>
+          <w:sz w:val="24"/>
+          <w:szCs w:val="24"/>
+        </w:rPr>
+        <w:t>Planet interactions have to work in order for players to gather resources otherwise there wouldn’t be much to on them other than explore them in Pulsar. So, there for to create the planet interactions the land alteration factors must be implemented to allow the players to mine, excavate and cut down trees. Also, plant trees and place building parts to make it work.</w:t>
+      </w:r>
+    </w:p>
+    <w:p>
+      <w:pPr>
+        <w:pStyle w:val="ListParagraph"/>
+        <w:widowControl w:val="0"/>
+        <w:numPr>
+          <w:ilvl w:val="0"/>
+          <w:numId w:val="2"/>
+        </w:numPr>
+        <w:tabs>
+          <w:tab w:val="left" w:pos="566"/>
+          <w:tab w:val="left" w:pos="1133"/>
+          <w:tab w:val="left" w:pos="1700"/>
+          <w:tab w:val="left" w:pos="2267"/>
+          <w:tab w:val="left" w:pos="2834"/>
+          <w:tab w:val="left" w:pos="3401"/>
+          <w:tab w:val="left" w:pos="3968"/>
+          <w:tab w:val="left" w:pos="4535"/>
+          <w:tab w:val="left" w:pos="5102"/>
+          <w:tab w:val="left" w:pos="5669"/>
+          <w:tab w:val="left" w:pos="6236"/>
+          <w:tab w:val="left" w:pos="6803"/>
+        </w:tabs>
+        <w:autoSpaceDE w:val="0"/>
+        <w:autoSpaceDN w:val="0"/>
+        <w:adjustRightInd w:val="0"/>
+        <w:spacing w:after="0" w:line="240" w:lineRule="auto"/>
+        <w:rPr>
+          <w:rFonts w:ascii="Helvetica" w:hAnsi="Helvetica" w:cs="Helvetica"/>
+          <w:sz w:val="24"/>
+          <w:szCs w:val="24"/>
+        </w:rPr>
+      </w:pPr>
+      <w:r>
+        <w:rPr>
+          <w:rFonts w:ascii="Helvetica" w:hAnsi="Helvetica" w:cs="Helvetica"/>
+          <w:sz w:val="24"/>
+          <w:szCs w:val="24"/>
+        </w:rPr>
+        <w:t xml:space="preserve">The terrain can be manipulated by several different factors such as, Humans, Animals &amp; Natural Disasters. Humans </w:t>
+      </w:r>
+      <w:r>
+        <w:rPr>
+          <w:rFonts w:ascii="Helvetica" w:hAnsi="Helvetica" w:cs="Helvetica"/>
+          <w:sz w:val="24"/>
+          <w:szCs w:val="24"/>
+        </w:rPr>
+        <w:t>could dig down into and generated cave system to gather resources.</w:t>
+      </w:r>
+    </w:p>
+    <w:p>
+      <w:pPr>
+        <w:pStyle w:val="ListParagraph"/>
+        <w:widowControl w:val="0"/>
+        <w:numPr>
+          <w:ilvl w:val="0"/>
+          <w:numId w:val="2"/>
+        </w:numPr>
+        <w:tabs>
+          <w:tab w:val="left" w:pos="566"/>
+          <w:tab w:val="left" w:pos="1133"/>
+          <w:tab w:val="left" w:pos="1700"/>
+          <w:tab w:val="left" w:pos="2267"/>
+          <w:tab w:val="left" w:pos="2834"/>
+          <w:tab w:val="left" w:pos="3401"/>
+          <w:tab w:val="left" w:pos="3968"/>
+          <w:tab w:val="left" w:pos="4535"/>
+          <w:tab w:val="left" w:pos="5102"/>
+          <w:tab w:val="left" w:pos="5669"/>
+          <w:tab w:val="left" w:pos="6236"/>
+          <w:tab w:val="left" w:pos="6803"/>
+        </w:tabs>
+        <w:autoSpaceDE w:val="0"/>
+        <w:autoSpaceDN w:val="0"/>
+        <w:adjustRightInd w:val="0"/>
+        <w:spacing w:after="0" w:line="240" w:lineRule="auto"/>
+        <w:rPr>
+          <w:rFonts w:ascii="Helvetica" w:hAnsi="Helvetica" w:cs="Helvetica"/>
+          <w:sz w:val="24"/>
+          <w:szCs w:val="24"/>
+        </w:rPr>
+      </w:pPr>
+      <w:r>
+        <w:rPr>
+          <w:rFonts w:ascii="Helvetica" w:hAnsi="Helvetica" w:cs="Helvetica"/>
+          <w:sz w:val="24"/>
+          <w:szCs w:val="24"/>
+        </w:rPr>
+        <w:t>When the players arrive at their destination e.g. a planet, there could be the possibility of a cut scene where there is teleportation systems to the planet if it is well developed and has a good amount of infrastructure the planet itself.</w:t>
+      </w:r>
+    </w:p>
     <w:sectPr>
       <w:pgSz w:w="11900" w:h="16840"/>
       <w:pgMar w:top="1440" w:right="1440" w:bottom="1440" w:left="1440" w:header="720" w:footer="720" w:gutter="0"/>
@@ -334,7 +529,7 @@
 </file>
 
 <file path=word/numbering.xml><?xml version="1.0" encoding="utf-8"?>
-<w:numbering xmlns:wpc="http://schemas.microsoft.com/office/word/2010/wordprocessingCanvas" xmlns:cx="http://schemas.microsoft.com/office/drawing/2014/chartex" xmlns:cx1="http://schemas.microsoft.com/office/drawing/2015/9/8/chartex" xmlns:cx2="http://schemas.microsoft.com/office/drawing/2015/10/21/chartex" xmlns:cx3="http://schemas.microsoft.com/office/drawing/2016/5/9/chartex" xmlns:cx4="http://schemas.microsoft.com/office/drawing/2016/5/10/chartex" xmlns:cx5="http://schemas.microsoft.com/office/drawing/2016/5/11/chartex" xmlns:cx6="http://schemas.microsoft.com/office/drawing/2016/5/12/chartex" xmlns:cx7="http://schemas.microsoft.com/office/drawing/2016/5/13/chartex" xmlns:cx8="http://schemas.microsoft.com/office/drawing/2016/5/14/chartex" xmlns:mc="http://schemas.openxmlformats.org/markup-compatibility/2006" xmlns:aink="http://schemas.microsoft.com/office/drawing/2016/ink" xmlns:am3d="http://schemas.microsoft.com/office/drawing/2017/model3d" xmlns:o="urn:schemas-microsoft-com:office:office" xmlns:r="http://schemas.openxmlformats.org/officeDocument/2006/relationships" xmlns:m="http://schemas.openxmlformats.org/officeDocument/2006/math" xmlns:v="urn:schemas-microsoft-com:vml" xmlns:wp14="http://schemas.microsoft.com/office/word/2010/wordprocessingDrawing" xmlns:wp="http://schemas.openxmlformats.org/drawingml/2006/wordprocessingDrawing" xmlns:w10="urn:schemas-microsoft-com:office:word" xmlns:w="http://schemas.openxmlformats.org/wordprocessingml/2006/main" xmlns:w14="http://schemas.microsoft.com/office/word/2010/wordml" xmlns:w15="http://schemas.microsoft.com/office/word/2012/wordml" xmlns:w16cid="http://schemas.microsoft.com/office/word/2016/wordml/cid" xmlns:w16se="http://schemas.microsoft.com/office/word/2015/wordml/symex" xmlns:wpg="http://schemas.microsoft.com/office/word/2010/wordprocessingGroup" xmlns:wpi="http://schemas.microsoft.com/office/word/2010/wordprocessingInk" xmlns:wne="http://schemas.microsoft.com/office/word/2006/wordml" xmlns:wps="http://schemas.microsoft.com/office/word/2010/wordprocessingShape" mc:Ignorable="w14 w15 w16se w16cid wp14">
+<w:numbering xmlns:wpc="http://schemas.microsoft.com/office/word/2010/wordprocessingCanvas" xmlns:cx="http://schemas.microsoft.com/office/drawing/2014/chartex" xmlns:cx1="http://schemas.microsoft.com/office/drawing/2015/9/8/chartex" xmlns:cx2="http://schemas.microsoft.com/office/drawing/2015/10/21/chartex" xmlns:cx3="http://schemas.microsoft.com/office/drawing/2016/5/9/chartex" xmlns:cx4="http://schemas.microsoft.com/office/drawing/2016/5/10/chartex" xmlns:cx5="http://schemas.microsoft.com/office/drawing/2016/5/11/chartex" xmlns:cx6="http://schemas.microsoft.com/office/drawing/2016/5/12/chartex" xmlns:cx7="http://schemas.microsoft.com/office/drawing/2016/5/13/chartex" xmlns:cx8="http://schemas.microsoft.com/office/drawing/2016/5/14/chartex" xmlns:mc="http://schemas.openxmlformats.org/markup-compatibility/2006" xmlns:aink="http://schemas.microsoft.com/office/drawing/2016/ink" xmlns:am3d="http://schemas.microsoft.com/office/drawing/2017/model3d" xmlns:o="urn:schemas-microsoft-com:office:office" xmlns:r="http://schemas.openxmlformats.org/officeDocument/2006/relationships" xmlns:m="http://schemas.openxmlformats.org/officeDocument/2006/math" xmlns:v="urn:schemas-microsoft-com:vml" xmlns:wp14="http://schemas.microsoft.com/office/word/2010/wordprocessingDrawing" xmlns:wp="http://schemas.openxmlformats.org/drawingml/2006/wordprocessingDrawing" xmlns:w10="urn:schemas-microsoft-com:office:word" xmlns:w="http://schemas.openxmlformats.org/wordprocessingml/2006/main" xmlns:w14="http://schemas.microsoft.com/office/word/2010/wordml" xmlns:w15="http://schemas.microsoft.com/office/word/2012/wordml" xmlns:w16cex="http://schemas.microsoft.com/office/word/2018/wordml/cex" xmlns:w16cid="http://schemas.microsoft.com/office/word/2016/wordml/cid" xmlns:w16="http://schemas.microsoft.com/office/word/2018/wordml" xmlns:w16se="http://schemas.microsoft.com/office/word/2015/wordml/symex" xmlns:wpg="http://schemas.microsoft.com/office/word/2010/wordprocessingGroup" xmlns:wpi="http://schemas.microsoft.com/office/word/2010/wordprocessingInk" xmlns:wne="http://schemas.microsoft.com/office/word/2006/wordml" xmlns:wps="http://schemas.microsoft.com/office/word/2010/wordprocessingShape" mc:Ignorable="w14 w15 w16se w16cid w16 w16cex wp14">
   <w:abstractNum w:abstractNumId="0" w15:restartNumberingAfterBreak="0">
     <w:nsid w:val="3413761C"/>
     <w:multiLevelType w:val="hybridMultilevel"/>
@@ -448,14 +643,130 @@
       </w:rPr>
     </w:lvl>
   </w:abstractNum>
+  <w:abstractNum w:abstractNumId="1" w15:restartNumberingAfterBreak="0">
+    <w:nsid w:val="6A29075A"/>
+    <w:multiLevelType w:val="hybridMultilevel"/>
+    <w:tmpl w:val="62EC5B2C"/>
+    <w:lvl w:ilvl="0" w:tplc="08090001">
+      <w:start w:val="1"/>
+      <w:numFmt w:val="bullet"/>
+      <w:lvlText w:val=""/>
+      <w:lvlJc w:val="left"/>
+      <w:pPr>
+        <w:ind w:left="720" w:hanging="360"/>
+      </w:pPr>
+      <w:rPr>
+        <w:rFonts w:ascii="Symbol" w:hAnsi="Symbol" w:cs="Symbol" w:hint="default"/>
+      </w:rPr>
+    </w:lvl>
+    <w:lvl w:ilvl="1" w:tplc="08090003" w:tentative="1">
+      <w:start w:val="1"/>
+      <w:numFmt w:val="bullet"/>
+      <w:lvlText w:val="o"/>
+      <w:lvlJc w:val="left"/>
+      <w:pPr>
+        <w:ind w:left="1440" w:hanging="360"/>
+      </w:pPr>
+      <w:rPr>
+        <w:rFonts w:ascii="Courier New" w:hAnsi="Courier New" w:cs="Courier New" w:hint="default"/>
+      </w:rPr>
+    </w:lvl>
+    <w:lvl w:ilvl="2" w:tplc="08090005" w:tentative="1">
+      <w:start w:val="1"/>
+      <w:numFmt w:val="bullet"/>
+      <w:lvlText w:val=""/>
+      <w:lvlJc w:val="left"/>
+      <w:pPr>
+        <w:ind w:left="2160" w:hanging="360"/>
+      </w:pPr>
+      <w:rPr>
+        <w:rFonts w:ascii="Wingdings" w:hAnsi="Wingdings" w:hint="default"/>
+      </w:rPr>
+    </w:lvl>
+    <w:lvl w:ilvl="3" w:tplc="08090001" w:tentative="1">
+      <w:start w:val="1"/>
+      <w:numFmt w:val="bullet"/>
+      <w:lvlText w:val=""/>
+      <w:lvlJc w:val="left"/>
+      <w:pPr>
+        <w:ind w:left="2880" w:hanging="360"/>
+      </w:pPr>
+      <w:rPr>
+        <w:rFonts w:ascii="Symbol" w:hAnsi="Symbol" w:hint="default"/>
+      </w:rPr>
+    </w:lvl>
+    <w:lvl w:ilvl="4" w:tplc="08090003" w:tentative="1">
+      <w:start w:val="1"/>
+      <w:numFmt w:val="bullet"/>
+      <w:lvlText w:val="o"/>
+      <w:lvlJc w:val="left"/>
+      <w:pPr>
+        <w:ind w:left="3600" w:hanging="360"/>
+      </w:pPr>
+      <w:rPr>
+        <w:rFonts w:ascii="Courier New" w:hAnsi="Courier New" w:cs="Courier New" w:hint="default"/>
+      </w:rPr>
+    </w:lvl>
+    <w:lvl w:ilvl="5" w:tplc="08090005" w:tentative="1">
+      <w:start w:val="1"/>
+      <w:numFmt w:val="bullet"/>
+      <w:lvlText w:val=""/>
+      <w:lvlJc w:val="left"/>
+      <w:pPr>
+        <w:ind w:left="4320" w:hanging="360"/>
+      </w:pPr>
+      <w:rPr>
+        <w:rFonts w:ascii="Wingdings" w:hAnsi="Wingdings" w:hint="default"/>
+      </w:rPr>
+    </w:lvl>
+    <w:lvl w:ilvl="6" w:tplc="08090001" w:tentative="1">
+      <w:start w:val="1"/>
+      <w:numFmt w:val="bullet"/>
+      <w:lvlText w:val=""/>
+      <w:lvlJc w:val="left"/>
+      <w:pPr>
+        <w:ind w:left="5040" w:hanging="360"/>
+      </w:pPr>
+      <w:rPr>
+        <w:rFonts w:ascii="Symbol" w:hAnsi="Symbol" w:hint="default"/>
+      </w:rPr>
+    </w:lvl>
+    <w:lvl w:ilvl="7" w:tplc="08090003" w:tentative="1">
+      <w:start w:val="1"/>
+      <w:numFmt w:val="bullet"/>
+      <w:lvlText w:val="o"/>
+      <w:lvlJc w:val="left"/>
+      <w:pPr>
+        <w:ind w:left="5760" w:hanging="360"/>
+      </w:pPr>
+      <w:rPr>
+        <w:rFonts w:ascii="Courier New" w:hAnsi="Courier New" w:cs="Courier New" w:hint="default"/>
+      </w:rPr>
+    </w:lvl>
+    <w:lvl w:ilvl="8" w:tplc="08090005" w:tentative="1">
+      <w:start w:val="1"/>
+      <w:numFmt w:val="bullet"/>
+      <w:lvlText w:val=""/>
+      <w:lvlJc w:val="left"/>
+      <w:pPr>
+        <w:ind w:left="6480" w:hanging="360"/>
+      </w:pPr>
+      <w:rPr>
+        <w:rFonts w:ascii="Wingdings" w:hAnsi="Wingdings" w:hint="default"/>
+      </w:rPr>
+    </w:lvl>
+  </w:abstractNum>
   <w:num w:numId="1">
     <w:abstractNumId w:val="0"/>
+  </w:num>
+  <w:num w:numId="2">
+    <w:abstractNumId w:val="1"/>
   </w:num>
 </w:numbering>
 </file>
 
 <file path=word/styles.xml><?xml version="1.0" encoding="utf-8"?>
-<w:styles xmlns:mc="http://schemas.openxmlformats.org/markup-compatibility/2006" xmlns:r="http://schemas.openxmlformats.org/officeDocument/2006/relationships" xmlns:w="http://schemas.openxmlformats.org/wordprocessingml/2006/main" xmlns:w14="http://schemas.microsoft.com/office/word/2010/wordml" xmlns:w15="http://schemas.microsoft.com/office/word/2012/wordml" xmlns:w16cid="http://schemas.microsoft.com/office/word/2016/wordml/cid" xmlns:w16se="http://schemas.microsoft.com/office/word/2015/wordml/symex" mc:Ignorable="w14 w15 w16se w16cid">
+<w:styles xmlns:mc="http://schemas.openxmlformats.org/markup-compatibility/2006" xmlns:r="http://schemas.openxmlformats.org/officeDocument/2006/relationships" xmlns:w="http://schemas.openxmlformats.org/wordprocessingml/2006/main" xmlns:w14="http://schemas.microsoft.com/office/word/2010/wordml" xmlns:w15="http://schemas.microsoft.com/office/word/2012/wordml" xmlns:w16cex="http://schemas.microsoft.com/office/word/2018/wordml/cex" xmlns:w16cid="http://schemas.microsoft.com/office/word/2016/wordml/cid" xmlns:w16="http://schemas.microsoft.com/office/word/2018/wordml" xmlns:w16se="http://schemas.microsoft.com/office/word/2015/wordml/symex" mc:Ignorable="w14 w15 w16se w16cid w16 w16cex">
   <w:docDefaults>
     <w:rPrDefault>
       <w:rPr>

</xml_diff>